<commit_message>
Terminado hasta 15. Acta legal técnica economica
</commit_message>
<xml_diff>
--- a/Concurso por invitación Servicios/13.6 Conflicto de intereses.docx
+++ b/Concurso por invitación Servicios/13.6 Conflicto de intereses.docx
@@ -1,6 +1,6 @@
 
 <file path=word/document.xml><?xml version="1.0" encoding="utf-8"?>
-<w:document xmlns:wpc="http://schemas.microsoft.com/office/word/2010/wordprocessingCanvas" xmlns:cx="http://schemas.microsoft.com/office/drawing/2014/chartex" xmlns:cx1="http://schemas.microsoft.com/office/drawing/2015/9/8/chartex" xmlns:cx2="http://schemas.microsoft.com/office/drawing/2015/10/21/chartex" xmlns:cx3="http://schemas.microsoft.com/office/drawing/2016/5/9/chartex" xmlns:cx4="http://schemas.microsoft.com/office/drawing/2016/5/10/chartex" xmlns:cx5="http://schemas.microsoft.com/office/drawing/2016/5/11/chartex" xmlns:cx6="http://schemas.microsoft.com/office/drawing/2016/5/12/chartex" xmlns:cx7="http://schemas.microsoft.com/office/drawing/2016/5/13/chartex" xmlns:cx8="http://schemas.microsoft.com/office/drawing/2016/5/14/chartex" xmlns:mc="http://schemas.openxmlformats.org/markup-compatibility/2006" xmlns:aink="http://schemas.microsoft.com/office/drawing/2016/ink" xmlns:am3d="http://schemas.microsoft.com/office/drawing/2017/model3d" xmlns:o="urn:schemas-microsoft-com:office:office" xmlns:r="http://schemas.openxmlformats.org/officeDocument/2006/relationships" xmlns:m="http://schemas.openxmlformats.org/officeDocument/2006/math" xmlns:v="urn:schemas-microsoft-com:vml" xmlns:wp14="http://schemas.microsoft.com/office/word/2010/wordprocessingDrawing" xmlns:wp="http://schemas.openxmlformats.org/drawingml/2006/wordprocessingDrawing" xmlns:w10="urn:schemas-microsoft-com:office:word" xmlns:w="http://schemas.openxmlformats.org/wordprocessingml/2006/main" xmlns:w14="http://schemas.microsoft.com/office/word/2010/wordml" xmlns:w15="http://schemas.microsoft.com/office/word/2012/wordml" xmlns:w16cid="http://schemas.microsoft.com/office/word/2016/wordml/cid" xmlns:w16se="http://schemas.microsoft.com/office/word/2015/wordml/symex" xmlns:wpg="http://schemas.microsoft.com/office/word/2010/wordprocessingGroup" xmlns:wpi="http://schemas.microsoft.com/office/word/2010/wordprocessingInk" xmlns:wne="http://schemas.microsoft.com/office/word/2006/wordml" xmlns:wps="http://schemas.microsoft.com/office/word/2010/wordprocessingShape" mc:Ignorable="w14 w15 w16se w16cid wp14">
+<w:document xmlns:wpc="http://schemas.microsoft.com/office/word/2010/wordprocessingCanvas" xmlns:cx="http://schemas.microsoft.com/office/drawing/2014/chartex" xmlns:cx1="http://schemas.microsoft.com/office/drawing/2015/9/8/chartex" xmlns:cx2="http://schemas.microsoft.com/office/drawing/2015/10/21/chartex" xmlns:cx3="http://schemas.microsoft.com/office/drawing/2016/5/9/chartex" xmlns:cx4="http://schemas.microsoft.com/office/drawing/2016/5/10/chartex" xmlns:cx5="http://schemas.microsoft.com/office/drawing/2016/5/11/chartex" xmlns:cx6="http://schemas.microsoft.com/office/drawing/2016/5/12/chartex" xmlns:cx7="http://schemas.microsoft.com/office/drawing/2016/5/13/chartex" xmlns:cx8="http://schemas.microsoft.com/office/drawing/2016/5/14/chartex" xmlns:mc="http://schemas.openxmlformats.org/markup-compatibility/2006" xmlns:aink="http://schemas.microsoft.com/office/drawing/2016/ink" xmlns:am3d="http://schemas.microsoft.com/office/drawing/2017/model3d" xmlns:o="urn:schemas-microsoft-com:office:office" xmlns:r="http://schemas.openxmlformats.org/officeDocument/2006/relationships" xmlns:m="http://schemas.openxmlformats.org/officeDocument/2006/math" xmlns:v="urn:schemas-microsoft-com:vml" xmlns:wp14="http://schemas.microsoft.com/office/word/2010/wordprocessingDrawing" xmlns:wp="http://schemas.openxmlformats.org/drawingml/2006/wordprocessingDrawing" xmlns:w10="urn:schemas-microsoft-com:office:word" xmlns:w="http://schemas.openxmlformats.org/wordprocessingml/2006/main" xmlns:w14="http://schemas.microsoft.com/office/word/2010/wordml" xmlns:w15="http://schemas.microsoft.com/office/word/2012/wordml" xmlns:w16cex="http://schemas.microsoft.com/office/word/2018/wordml/cex" xmlns:w16cid="http://schemas.microsoft.com/office/word/2016/wordml/cid" xmlns:w16="http://schemas.microsoft.com/office/word/2018/wordml" xmlns:w16se="http://schemas.microsoft.com/office/word/2015/wordml/symex" xmlns:wpg="http://schemas.microsoft.com/office/word/2010/wordprocessingGroup" xmlns:wpi="http://schemas.microsoft.com/office/word/2010/wordprocessingInk" xmlns:wne="http://schemas.microsoft.com/office/word/2006/wordml" xmlns:wps="http://schemas.microsoft.com/office/word/2010/wordprocessingShape" mc:Ignorable="w14 w15 w16se w16cid w16 w16cex wp14">
   <w:body>
     <w:tbl>
       <w:tblPr>
@@ -79,34 +79,6 @@
     </w:tbl>
     <w:p>
       <w:pPr>
-        <w:keepNext/>
-        <w:ind w:left="567"/>
-        <w:jc w:val="center"/>
-        <w:rPr>
-          <w:rFonts w:ascii="Arial Narrow" w:hAnsi="Arial Narrow" w:cs="Arial"/>
-          <w:bCs/>
-          <w:i/>
-          <w:iCs/>
-          <w:sz w:val="18"/>
-          <w:szCs w:val="18"/>
-          <w:lang w:val="es-MX"/>
-        </w:rPr>
-      </w:pPr>
-      <w:r>
-        <w:rPr>
-          <w:rFonts w:ascii="Arial Narrow" w:hAnsi="Arial Narrow" w:cs="Arial"/>
-          <w:bCs/>
-          <w:i/>
-          <w:iCs/>
-          <w:sz w:val="18"/>
-          <w:szCs w:val="18"/>
-          <w:lang w:val="es-MX"/>
-        </w:rPr>
-        <w:t>(En papel con membrete de la empresa, o bien con su nombre o razón social impreso)</w:t>
-      </w:r>
-    </w:p>
-    <w:p>
-      <w:pPr>
         <w:widowControl w:val="0"/>
         <w:ind w:left="567"/>
         <w:jc w:val="center"/>
@@ -200,7 +172,7 @@
         <w:tblLook w:val="04A0" w:firstRow="1" w:lastRow="0" w:firstColumn="1" w:lastColumn="0" w:noHBand="0" w:noVBand="1"/>
       </w:tblPr>
       <w:tblGrid>
-        <w:gridCol w:w="9509"/>
+        <w:gridCol w:w="8885"/>
       </w:tblGrid>
       <w:tr>
         <w:trPr>
@@ -288,6 +260,7 @@
               <w:rPr>
                 <w:rFonts w:ascii="Arial Narrow" w:hAnsi="Arial Narrow"/>
                 <w:b/>
+                <w:lang w:eastAsia="en-US"/>
               </w:rPr>
             </w:pPr>
             <w:r>
@@ -297,20 +270,59 @@
               </w:rPr>
               <w:t>NOMBRE O RAZÓN SOCIAL:</w:t>
             </w:r>
-          </w:p>
-          <w:p>
-            <w:pPr>
-              <w:widowControl w:val="0"/>
-              <w:tabs>
-                <w:tab w:val="left" w:pos="1195"/>
-              </w:tabs>
-              <w:jc w:val="both"/>
+            <w:r>
               <w:rPr>
                 <w:rFonts w:ascii="Arial Narrow" w:hAnsi="Arial Narrow"/>
                 <w:b/>
-                <w:lang w:eastAsia="en-US"/>
-              </w:rPr>
-            </w:pPr>
+              </w:rPr>
+              <w:t xml:space="preserve"> </w:t>
+            </w:r>
+            <w:r>
+              <w:rPr>
+                <w:rFonts w:ascii="Arial Narrow" w:hAnsi="Arial Narrow"/>
+                <w:b/>
+                <w:color w:val="FF0000"/>
+                <w:highlight w:val="yellow"/>
+              </w:rPr>
+              <w:fldChar w:fldCharType="begin"/>
+            </w:r>
+            <w:r>
+              <w:rPr>
+                <w:rFonts w:ascii="Arial Narrow" w:hAnsi="Arial Narrow"/>
+                <w:b/>
+                <w:color w:val="FF0000"/>
+                <w:highlight w:val="yellow"/>
+              </w:rPr>
+              <w:instrText xml:space="preserve"> MERGEFIELD "PROVEEDOR_1" </w:instrText>
+            </w:r>
+            <w:r>
+              <w:rPr>
+                <w:rFonts w:ascii="Arial Narrow" w:hAnsi="Arial Narrow"/>
+                <w:b/>
+                <w:color w:val="FF0000"/>
+                <w:highlight w:val="yellow"/>
+              </w:rPr>
+              <w:fldChar w:fldCharType="separate"/>
+            </w:r>
+            <w:r>
+              <w:rPr>
+                <w:rFonts w:ascii="Arial Narrow" w:hAnsi="Arial Narrow"/>
+                <w:b/>
+                <w:noProof/>
+                <w:color w:val="FF0000"/>
+                <w:highlight w:val="yellow"/>
+              </w:rPr>
+              <w:t>«PROVEEDOR_1»</w:t>
+            </w:r>
+            <w:r>
+              <w:rPr>
+                <w:rFonts w:ascii="Arial Narrow" w:hAnsi="Arial Narrow"/>
+                <w:b/>
+                <w:color w:val="FF0000"/>
+                <w:highlight w:val="yellow"/>
+              </w:rPr>
+              <w:fldChar w:fldCharType="end"/>
+            </w:r>
           </w:p>
         </w:tc>
       </w:tr>
@@ -336,6 +348,7 @@
               <w:rPr>
                 <w:rFonts w:ascii="Arial Narrow" w:hAnsi="Arial Narrow"/>
                 <w:b/>
+                <w:lang w:eastAsia="en-US"/>
               </w:rPr>
             </w:pPr>
             <w:r>
@@ -343,22 +356,63 @@
                 <w:rFonts w:ascii="Arial Narrow" w:hAnsi="Arial Narrow"/>
                 <w:b/>
               </w:rPr>
-              <w:t>REPRESENTANTE LEGAL:</w:t>
+              <w:t>REPRESENTANTE LEGAL</w:t>
             </w:r>
-          </w:p>
-          <w:p>
-            <w:pPr>
-              <w:widowControl w:val="0"/>
-              <w:tabs>
-                <w:tab w:val="left" w:pos="1195"/>
-              </w:tabs>
-              <w:jc w:val="both"/>
+            <w:r>
               <w:rPr>
                 <w:rFonts w:ascii="Arial Narrow" w:hAnsi="Arial Narrow"/>
                 <w:b/>
-                <w:lang w:eastAsia="en-US"/>
-              </w:rPr>
-            </w:pPr>
+                <w:color w:val="FF0000"/>
+                <w:highlight w:val="yellow"/>
+              </w:rPr>
+              <w:t xml:space="preserve">: </w:t>
+            </w:r>
+            <w:r>
+              <w:rPr>
+                <w:rFonts w:ascii="Arial Narrow" w:hAnsi="Arial Narrow"/>
+                <w:b/>
+                <w:color w:val="FF0000"/>
+                <w:highlight w:val="yellow"/>
+              </w:rPr>
+              <w:fldChar w:fldCharType="begin"/>
+            </w:r>
+            <w:r>
+              <w:rPr>
+                <w:rFonts w:ascii="Arial Narrow" w:hAnsi="Arial Narrow"/>
+                <w:b/>
+                <w:color w:val="FF0000"/>
+                <w:highlight w:val="yellow"/>
+              </w:rPr>
+              <w:instrText xml:space="preserve"> MERGEFIELD "REPRESENTANTE_LEGA_PROVEEDOR_1" </w:instrText>
+            </w:r>
+            <w:r>
+              <w:rPr>
+                <w:rFonts w:ascii="Arial Narrow" w:hAnsi="Arial Narrow"/>
+                <w:b/>
+                <w:color w:val="FF0000"/>
+                <w:highlight w:val="yellow"/>
+              </w:rPr>
+              <w:fldChar w:fldCharType="separate"/>
+            </w:r>
+            <w:r>
+              <w:rPr>
+                <w:rFonts w:ascii="Arial Narrow" w:hAnsi="Arial Narrow"/>
+                <w:b/>
+                <w:noProof/>
+                <w:color w:val="FF0000"/>
+                <w:highlight w:val="yellow"/>
+              </w:rPr>
+              <w:t>«REPRESENTANTE_LEGA_PROVEEDOR_1»</w:t>
+            </w:r>
+            <w:r>
+              <w:rPr>
+                <w:rFonts w:ascii="Arial Narrow" w:hAnsi="Arial Narrow"/>
+                <w:b/>
+                <w:color w:val="FF0000"/>
+                <w:highlight w:val="yellow"/>
+              </w:rPr>
+              <w:fldChar w:fldCharType="end"/>
+            </w:r>
           </w:p>
         </w:tc>
       </w:tr>
@@ -471,8 +525,63 @@
               <w:rPr>
                 <w:rFonts w:ascii="Arial Narrow" w:hAnsi="Arial Narrow" w:cs="Arial"/>
                 <w:b/>
-              </w:rPr>
-              <w:t>____________</w:t>
+                <w:color w:val="1F497D" w:themeColor="text2"/>
+              </w:rPr>
+              <w:t>de</w:t>
+            </w:r>
+            <w:r>
+              <w:rPr>
+                <w:rFonts w:ascii="Arial Narrow" w:hAnsi="Arial Narrow" w:cs="Arial"/>
+                <w:b/>
+                <w:color w:val="1F497D" w:themeColor="text2"/>
+              </w:rPr>
+              <w:t xml:space="preserve"> </w:t>
+            </w:r>
+            <w:r>
+              <w:rPr>
+                <w:rFonts w:ascii="Arial Narrow" w:hAnsi="Arial Narrow" w:cs="Arial"/>
+                <w:b/>
+                <w:color w:val="FF0000"/>
+                <w:highlight w:val="yellow"/>
+              </w:rPr>
+              <w:fldChar w:fldCharType="begin"/>
+            </w:r>
+            <w:r>
+              <w:rPr>
+                <w:rFonts w:ascii="Arial Narrow" w:hAnsi="Arial Narrow" w:cs="Arial"/>
+                <w:b/>
+                <w:color w:val="FF0000"/>
+                <w:highlight w:val="yellow"/>
+              </w:rPr>
+              <w:instrText xml:space="preserve"> MERGEFIELD "CONCEPTO_DE_PROCEDIMIENTO" </w:instrText>
+            </w:r>
+            <w:r>
+              <w:rPr>
+                <w:rFonts w:ascii="Arial Narrow" w:hAnsi="Arial Narrow" w:cs="Arial"/>
+                <w:b/>
+                <w:color w:val="FF0000"/>
+                <w:highlight w:val="yellow"/>
+              </w:rPr>
+              <w:fldChar w:fldCharType="separate"/>
+            </w:r>
+            <w:r>
+              <w:rPr>
+                <w:rFonts w:ascii="Arial Narrow" w:hAnsi="Arial Narrow" w:cs="Arial"/>
+                <w:b/>
+                <w:noProof/>
+                <w:color w:val="FF0000"/>
+                <w:highlight w:val="yellow"/>
+              </w:rPr>
+              <w:t>«CONCEPTO_DE_PROCEDIMIENTO»</w:t>
+            </w:r>
+            <w:r>
+              <w:rPr>
+                <w:rFonts w:ascii="Arial Narrow" w:hAnsi="Arial Narrow" w:cs="Arial"/>
+                <w:b/>
+                <w:color w:val="FF0000"/>
+                <w:highlight w:val="yellow"/>
+              </w:rPr>
+              <w:fldChar w:fldCharType="end"/>
             </w:r>
             <w:r>
               <w:rPr>
@@ -487,12 +596,115 @@
                 <w:b/>
                 <w:color w:val="0070C0"/>
               </w:rPr>
-              <w:t>“________LA INSTITUCIÓN________”</w:t>
+              <w:t>LA BENEMÉRITA UNIVERSIDAD AUTÓNOMA DE PUEBLA.</w:t>
+            </w:r>
+          </w:p>
+          <w:p>
+            <w:pPr>
+              <w:widowControl w:val="0"/>
+              <w:tabs>
+                <w:tab w:val="left" w:pos="1195"/>
+              </w:tabs>
+              <w:jc w:val="both"/>
+              <w:rPr>
+                <w:rFonts w:ascii="Arial Narrow" w:hAnsi="Arial Narrow"/>
+              </w:rPr>
+            </w:pPr>
+          </w:p>
+          <w:p>
+            <w:pPr>
+              <w:widowControl w:val="0"/>
+              <w:tabs>
+                <w:tab w:val="left" w:pos="1195"/>
+              </w:tabs>
+              <w:jc w:val="both"/>
+              <w:rPr>
+                <w:rFonts w:ascii="Arial Narrow" w:hAnsi="Arial Narrow"/>
+              </w:rPr>
+            </w:pPr>
+            <w:r>
+              <w:rPr>
+                <w:rFonts w:ascii="Arial Narrow" w:hAnsi="Arial Narrow"/>
+              </w:rPr>
+              <w:t>Al mismo tiempo y como complemento de lo anterior, ratifico que (</w:t>
             </w:r>
             <w:r>
               <w:rPr>
                 <w:rFonts w:ascii="Arial Narrow" w:hAnsi="Arial Narrow"/>
-                <w:b/>
+                <w:u w:val="single"/>
+              </w:rPr>
+              <w:t>si</w:t>
+            </w:r>
+            <w:r>
+              <w:rPr>
+                <w:rFonts w:ascii="Arial Narrow" w:hAnsi="Arial Narrow"/>
+              </w:rPr>
+              <w:t>) – (</w:t>
+            </w:r>
+            <w:r>
+              <w:rPr>
+                <w:rFonts w:ascii="Arial Narrow" w:hAnsi="Arial Narrow"/>
+                <w:u w:val="single"/>
+              </w:rPr>
+              <w:t>no</w:t>
+            </w:r>
+            <w:r>
+              <w:rPr>
+                <w:rFonts w:ascii="Arial Narrow" w:hAnsi="Arial Narrow"/>
+              </w:rPr>
+              <w:t>) cuento con una política de integridad con los requisitos que estable el artículo 25 de la Ley General de Responsabilidades Administrativas en mi negocio o empresa.</w:t>
+            </w:r>
+          </w:p>
+          <w:p>
+            <w:pPr>
+              <w:widowControl w:val="0"/>
+              <w:tabs>
+                <w:tab w:val="left" w:pos="1195"/>
+              </w:tabs>
+              <w:jc w:val="both"/>
+              <w:rPr>
+                <w:rFonts w:ascii="Arial Narrow" w:hAnsi="Arial Narrow"/>
+              </w:rPr>
+            </w:pPr>
+          </w:p>
+          <w:p>
+            <w:pPr>
+              <w:widowControl w:val="0"/>
+              <w:tabs>
+                <w:tab w:val="left" w:pos="1195"/>
+              </w:tabs>
+              <w:jc w:val="both"/>
+              <w:rPr>
+                <w:rFonts w:ascii="Arial Narrow" w:hAnsi="Arial Narrow"/>
+              </w:rPr>
+            </w:pPr>
+            <w:r>
+              <w:rPr>
+                <w:rFonts w:ascii="Arial Narrow" w:hAnsi="Arial Narrow"/>
+              </w:rPr>
+              <w:t>Por otra parte, me comprometo a que durante la vigencia del contrato no ofrezca, por mí o por interpósita persona dinero, bienes muebles o inmuebles mediante enajenación en precio notoriamente inferior al que tenga</w:t>
+            </w:r>
+            <w:r>
+              <w:rPr>
+                <w:rFonts w:ascii="Arial Narrow" w:hAnsi="Arial Narrow"/>
+              </w:rPr>
+              <w:t>n</w:t>
+            </w:r>
+            <w:r>
+              <w:rPr>
+                <w:rFonts w:ascii="Arial Narrow" w:hAnsi="Arial Narrow"/>
+              </w:rPr>
+              <w:t xml:space="preserve"> en el mercado ordinario, donaciones, servicios, empleos, cargos o comisiones al personal </w:t>
+            </w:r>
+            <w:r>
+              <w:rPr>
+                <w:rFonts w:ascii="Arial Narrow" w:hAnsi="Arial Narrow"/>
+              </w:rPr>
+              <w:t>de la Benemérita Universidad Autónoma de Puebla</w:t>
+            </w:r>
+            <w:r>
+              <w:rPr>
+                <w:rFonts w:ascii="Arial Narrow" w:hAnsi="Arial Narrow"/>
               </w:rPr>
               <w:t>.</w:t>
             </w:r>
@@ -524,116 +736,6 @@
               <w:rPr>
                 <w:rFonts w:ascii="Arial Narrow" w:hAnsi="Arial Narrow"/>
               </w:rPr>
-              <w:t>Al mismo tiempo y como complemento de lo anterior, ratifico que (</w:t>
-            </w:r>
-            <w:r>
-              <w:rPr>
-                <w:rFonts w:ascii="Arial Narrow" w:hAnsi="Arial Narrow"/>
-                <w:u w:val="single"/>
-              </w:rPr>
-              <w:t>si</w:t>
-            </w:r>
-            <w:r>
-              <w:rPr>
-                <w:rFonts w:ascii="Arial Narrow" w:hAnsi="Arial Narrow"/>
-              </w:rPr>
-              <w:t>) – (</w:t>
-            </w:r>
-            <w:r>
-              <w:rPr>
-                <w:rFonts w:ascii="Arial Narrow" w:hAnsi="Arial Narrow"/>
-                <w:u w:val="single"/>
-              </w:rPr>
-              <w:t>no</w:t>
-            </w:r>
-            <w:r>
-              <w:rPr>
-                <w:rFonts w:ascii="Arial Narrow" w:hAnsi="Arial Narrow"/>
-              </w:rPr>
-              <w:t>) cuento con una política de integridad con los requisitos que estable el artículo 25 de la Ley General de Responsabilidades Administrativas en mi negocio o empresa.</w:t>
-            </w:r>
-          </w:p>
-          <w:p>
-            <w:pPr>
-              <w:widowControl w:val="0"/>
-              <w:tabs>
-                <w:tab w:val="left" w:pos="1195"/>
-              </w:tabs>
-              <w:jc w:val="both"/>
-              <w:rPr>
-                <w:rFonts w:ascii="Arial Narrow" w:hAnsi="Arial Narrow"/>
-              </w:rPr>
-            </w:pPr>
-          </w:p>
-          <w:p>
-            <w:pPr>
-              <w:widowControl w:val="0"/>
-              <w:tabs>
-                <w:tab w:val="left" w:pos="1195"/>
-              </w:tabs>
-              <w:jc w:val="both"/>
-              <w:rPr>
-                <w:rFonts w:ascii="Arial Narrow" w:hAnsi="Arial Narrow"/>
-              </w:rPr>
-            </w:pPr>
-            <w:r>
-              <w:rPr>
-                <w:rFonts w:ascii="Arial Narrow" w:hAnsi="Arial Narrow"/>
-              </w:rPr>
-              <w:t>Por otra parte, me comprometo a que durante la vigencia del contrato no ofrezca, por mí o por interpósita persona dinero, bienes muebles o inmuebles mediante enajenación en precio notoriamente inferior al que tenga</w:t>
-            </w:r>
-            <w:r>
-              <w:rPr>
-                <w:rFonts w:ascii="Arial Narrow" w:hAnsi="Arial Narrow"/>
-              </w:rPr>
-              <w:t>n</w:t>
-            </w:r>
-            <w:r>
-              <w:rPr>
-                <w:rFonts w:ascii="Arial Narrow" w:hAnsi="Arial Narrow"/>
-              </w:rPr>
-              <w:t xml:space="preserve"> en el mercado ordinario, donaciones, servicios, empleos, cargos o comisiones al personal </w:t>
-            </w:r>
-            <w:r>
-              <w:rPr>
-                <w:rFonts w:ascii="Arial Narrow" w:hAnsi="Arial Narrow"/>
-              </w:rPr>
-              <w:t>de la Benemérita Universidad Autónoma de Puebla</w:t>
-            </w:r>
-            <w:r>
-              <w:rPr>
-                <w:rFonts w:ascii="Arial Narrow" w:hAnsi="Arial Narrow"/>
-              </w:rPr>
-              <w:t>.</w:t>
-            </w:r>
-          </w:p>
-          <w:p>
-            <w:pPr>
-              <w:widowControl w:val="0"/>
-              <w:tabs>
-                <w:tab w:val="left" w:pos="1195"/>
-              </w:tabs>
-              <w:jc w:val="both"/>
-              <w:rPr>
-                <w:rFonts w:ascii="Arial Narrow" w:hAnsi="Arial Narrow"/>
-              </w:rPr>
-            </w:pPr>
-          </w:p>
-          <w:p>
-            <w:pPr>
-              <w:widowControl w:val="0"/>
-              <w:tabs>
-                <w:tab w:val="left" w:pos="1195"/>
-              </w:tabs>
-              <w:jc w:val="both"/>
-              <w:rPr>
-                <w:rFonts w:ascii="Arial Narrow" w:hAnsi="Arial Narrow"/>
-              </w:rPr>
-            </w:pPr>
-            <w:r>
-              <w:rPr>
-                <w:rFonts w:ascii="Arial Narrow" w:hAnsi="Arial Narrow"/>
-              </w:rPr>
               <w:t>De igual manera, desempeñaré las funciones y actividades que me correspondan conforme al contrato bajo principios de imparcialidad, objetividad y con apego a la legalidad.</w:t>
             </w:r>
           </w:p>
@@ -751,28 +853,55 @@
               <w:jc w:val="both"/>
               <w:rPr>
                 <w:rFonts w:ascii="Arial Narrow" w:hAnsi="Arial Narrow"/>
+                <w:b/>
+                <w:color w:val="FF0000"/>
               </w:rPr>
             </w:pPr>
             <w:r>
               <w:rPr>
                 <w:rFonts w:ascii="Arial Narrow" w:hAnsi="Arial Narrow"/>
                 <w:b/>
-              </w:rPr>
-              <w:t xml:space="preserve">NOMBRE, </w:t>
+                <w:color w:val="FF0000"/>
+                <w:highlight w:val="yellow"/>
+              </w:rPr>
+              <w:fldChar w:fldCharType="begin"/>
             </w:r>
             <w:r>
               <w:rPr>
                 <w:rFonts w:ascii="Arial Narrow" w:hAnsi="Arial Narrow"/>
                 <w:b/>
-              </w:rPr>
-              <w:t xml:space="preserve">CARGO Y FIRMA DEL </w:t>
+                <w:color w:val="FF0000"/>
+                <w:highlight w:val="yellow"/>
+              </w:rPr>
+              <w:instrText xml:space="preserve"> MERGEFIELD REPRESENTANTE_LEGA_PROVEEDOR_1 </w:instrText>
             </w:r>
             <w:r>
               <w:rPr>
                 <w:rFonts w:ascii="Arial Narrow" w:hAnsi="Arial Narrow"/>
                 <w:b/>
-              </w:rPr>
-              <w:t>PROVEEDOR</w:t>
+                <w:color w:val="FF0000"/>
+                <w:highlight w:val="yellow"/>
+              </w:rPr>
+              <w:fldChar w:fldCharType="separate"/>
+            </w:r>
+            <w:r>
+              <w:rPr>
+                <w:rFonts w:ascii="Arial Narrow" w:hAnsi="Arial Narrow"/>
+                <w:b/>
+                <w:noProof/>
+                <w:color w:val="FF0000"/>
+                <w:highlight w:val="yellow"/>
+              </w:rPr>
+              <w:t>«REPRESENTANTE_LEGA_PROVEEDOR_1»</w:t>
+            </w:r>
+            <w:r>
+              <w:rPr>
+                <w:rFonts w:ascii="Arial Narrow" w:hAnsi="Arial Narrow"/>
+                <w:b/>
+                <w:color w:val="FF0000"/>
+                <w:highlight w:val="yellow"/>
+              </w:rPr>
+              <w:fldChar w:fldCharType="end"/>
             </w:r>
           </w:p>
           <w:p>
@@ -811,15 +940,13 @@
           <w:rFonts w:ascii="Arial Narrow" w:hAnsi="Arial Narrow" w:cs="Arial"/>
         </w:rPr>
       </w:pPr>
-      <w:bookmarkStart w:id="0" w:name="_GoBack"/>
-      <w:bookmarkEnd w:id="0"/>
     </w:p>
     <w:sectPr>
       <w:headerReference w:type="default" r:id="rId9"/>
       <w:footerReference w:type="even" r:id="rId10"/>
       <w:footerReference w:type="default" r:id="rId11"/>
       <w:pgSz w:w="12240" w:h="15840"/>
-      <w:pgMar w:top="2315" w:right="1183" w:bottom="1417" w:left="993" w:header="426" w:footer="440" w:gutter="0"/>
+      <w:pgMar w:top="2552" w:right="1418" w:bottom="1418" w:left="1418" w:header="425" w:footer="442" w:gutter="0"/>
       <w:cols w:space="708"/>
       <w:docGrid w:linePitch="360"/>
     </w:sectPr>
@@ -828,7 +955,7 @@
 </file>
 
 <file path=word/endnotes.xml><?xml version="1.0" encoding="utf-8"?>
-<w:endnotes xmlns:wpc="http://schemas.microsoft.com/office/word/2010/wordprocessingCanvas" xmlns:cx="http://schemas.microsoft.com/office/drawing/2014/chartex" xmlns:cx1="http://schemas.microsoft.com/office/drawing/2015/9/8/chartex" xmlns:cx2="http://schemas.microsoft.com/office/drawing/2015/10/21/chartex" xmlns:cx3="http://schemas.microsoft.com/office/drawing/2016/5/9/chartex" xmlns:cx4="http://schemas.microsoft.com/office/drawing/2016/5/10/chartex" xmlns:cx5="http://schemas.microsoft.com/office/drawing/2016/5/11/chartex" xmlns:cx6="http://schemas.microsoft.com/office/drawing/2016/5/12/chartex" xmlns:cx7="http://schemas.microsoft.com/office/drawing/2016/5/13/chartex" xmlns:cx8="http://schemas.microsoft.com/office/drawing/2016/5/14/chartex" xmlns:mc="http://schemas.openxmlformats.org/markup-compatibility/2006" xmlns:aink="http://schemas.microsoft.com/office/drawing/2016/ink" xmlns:am3d="http://schemas.microsoft.com/office/drawing/2017/model3d" xmlns:o="urn:schemas-microsoft-com:office:office" xmlns:r="http://schemas.openxmlformats.org/officeDocument/2006/relationships" xmlns:m="http://schemas.openxmlformats.org/officeDocument/2006/math" xmlns:v="urn:schemas-microsoft-com:vml" xmlns:wp14="http://schemas.microsoft.com/office/word/2010/wordprocessingDrawing" xmlns:wp="http://schemas.openxmlformats.org/drawingml/2006/wordprocessingDrawing" xmlns:w10="urn:schemas-microsoft-com:office:word" xmlns:w="http://schemas.openxmlformats.org/wordprocessingml/2006/main" xmlns:w14="http://schemas.microsoft.com/office/word/2010/wordml" xmlns:w15="http://schemas.microsoft.com/office/word/2012/wordml" xmlns:w16cid="http://schemas.microsoft.com/office/word/2016/wordml/cid" xmlns:w16se="http://schemas.microsoft.com/office/word/2015/wordml/symex" xmlns:wpg="http://schemas.microsoft.com/office/word/2010/wordprocessingGroup" xmlns:wpi="http://schemas.microsoft.com/office/word/2010/wordprocessingInk" xmlns:wne="http://schemas.microsoft.com/office/word/2006/wordml" xmlns:wps="http://schemas.microsoft.com/office/word/2010/wordprocessingShape" mc:Ignorable="w14 w15 w16se w16cid wp14">
+<w:endnotes xmlns:wpc="http://schemas.microsoft.com/office/word/2010/wordprocessingCanvas" xmlns:cx="http://schemas.microsoft.com/office/drawing/2014/chartex" xmlns:cx1="http://schemas.microsoft.com/office/drawing/2015/9/8/chartex" xmlns:cx2="http://schemas.microsoft.com/office/drawing/2015/10/21/chartex" xmlns:cx3="http://schemas.microsoft.com/office/drawing/2016/5/9/chartex" xmlns:cx4="http://schemas.microsoft.com/office/drawing/2016/5/10/chartex" xmlns:cx5="http://schemas.microsoft.com/office/drawing/2016/5/11/chartex" xmlns:cx6="http://schemas.microsoft.com/office/drawing/2016/5/12/chartex" xmlns:cx7="http://schemas.microsoft.com/office/drawing/2016/5/13/chartex" xmlns:cx8="http://schemas.microsoft.com/office/drawing/2016/5/14/chartex" xmlns:mc="http://schemas.openxmlformats.org/markup-compatibility/2006" xmlns:aink="http://schemas.microsoft.com/office/drawing/2016/ink" xmlns:am3d="http://schemas.microsoft.com/office/drawing/2017/model3d" xmlns:o="urn:schemas-microsoft-com:office:office" xmlns:r="http://schemas.openxmlformats.org/officeDocument/2006/relationships" xmlns:m="http://schemas.openxmlformats.org/officeDocument/2006/math" xmlns:v="urn:schemas-microsoft-com:vml" xmlns:wp14="http://schemas.microsoft.com/office/word/2010/wordprocessingDrawing" xmlns:wp="http://schemas.openxmlformats.org/drawingml/2006/wordprocessingDrawing" xmlns:w10="urn:schemas-microsoft-com:office:word" xmlns:w="http://schemas.openxmlformats.org/wordprocessingml/2006/main" xmlns:w14="http://schemas.microsoft.com/office/word/2010/wordml" xmlns:w15="http://schemas.microsoft.com/office/word/2012/wordml" xmlns:w16cex="http://schemas.microsoft.com/office/word/2018/wordml/cex" xmlns:w16cid="http://schemas.microsoft.com/office/word/2016/wordml/cid" xmlns:w16="http://schemas.microsoft.com/office/word/2018/wordml" xmlns:w16se="http://schemas.microsoft.com/office/word/2015/wordml/symex" xmlns:wpg="http://schemas.microsoft.com/office/word/2010/wordprocessingGroup" xmlns:wpi="http://schemas.microsoft.com/office/word/2010/wordprocessingInk" xmlns:wne="http://schemas.microsoft.com/office/word/2006/wordml" xmlns:wps="http://schemas.microsoft.com/office/word/2010/wordprocessingShape" mc:Ignorable="w14 w15 w16se w16cid w16 w16cex wp14">
   <w:endnote w:type="separator" w:id="-1">
     <w:p>
       <w:r>
@@ -850,7 +977,7 @@
 </file>
 
 <file path=word/footer1.xml><?xml version="1.0" encoding="utf-8"?>
-<w:ftr xmlns:wpc="http://schemas.microsoft.com/office/word/2010/wordprocessingCanvas" xmlns:cx="http://schemas.microsoft.com/office/drawing/2014/chartex" xmlns:cx1="http://schemas.microsoft.com/office/drawing/2015/9/8/chartex" xmlns:cx2="http://schemas.microsoft.com/office/drawing/2015/10/21/chartex" xmlns:cx3="http://schemas.microsoft.com/office/drawing/2016/5/9/chartex" xmlns:cx4="http://schemas.microsoft.com/office/drawing/2016/5/10/chartex" xmlns:cx5="http://schemas.microsoft.com/office/drawing/2016/5/11/chartex" xmlns:cx6="http://schemas.microsoft.com/office/drawing/2016/5/12/chartex" xmlns:cx7="http://schemas.microsoft.com/office/drawing/2016/5/13/chartex" xmlns:cx8="http://schemas.microsoft.com/office/drawing/2016/5/14/chartex" xmlns:mc="http://schemas.openxmlformats.org/markup-compatibility/2006" xmlns:aink="http://schemas.microsoft.com/office/drawing/2016/ink" xmlns:am3d="http://schemas.microsoft.com/office/drawing/2017/model3d" xmlns:o="urn:schemas-microsoft-com:office:office" xmlns:r="http://schemas.openxmlformats.org/officeDocument/2006/relationships" xmlns:m="http://schemas.openxmlformats.org/officeDocument/2006/math" xmlns:v="urn:schemas-microsoft-com:vml" xmlns:wp14="http://schemas.microsoft.com/office/word/2010/wordprocessingDrawing" xmlns:wp="http://schemas.openxmlformats.org/drawingml/2006/wordprocessingDrawing" xmlns:w10="urn:schemas-microsoft-com:office:word" xmlns:w="http://schemas.openxmlformats.org/wordprocessingml/2006/main" xmlns:w14="http://schemas.microsoft.com/office/word/2010/wordml" xmlns:w15="http://schemas.microsoft.com/office/word/2012/wordml" xmlns:w16cid="http://schemas.microsoft.com/office/word/2016/wordml/cid" xmlns:w16se="http://schemas.microsoft.com/office/word/2015/wordml/symex" xmlns:wpg="http://schemas.microsoft.com/office/word/2010/wordprocessingGroup" xmlns:wpi="http://schemas.microsoft.com/office/word/2010/wordprocessingInk" xmlns:wne="http://schemas.microsoft.com/office/word/2006/wordml" xmlns:wps="http://schemas.microsoft.com/office/word/2010/wordprocessingShape" mc:Ignorable="w14 w15 w16se w16cid wp14">
+<w:ftr xmlns:wpc="http://schemas.microsoft.com/office/word/2010/wordprocessingCanvas" xmlns:cx="http://schemas.microsoft.com/office/drawing/2014/chartex" xmlns:cx1="http://schemas.microsoft.com/office/drawing/2015/9/8/chartex" xmlns:cx2="http://schemas.microsoft.com/office/drawing/2015/10/21/chartex" xmlns:cx3="http://schemas.microsoft.com/office/drawing/2016/5/9/chartex" xmlns:cx4="http://schemas.microsoft.com/office/drawing/2016/5/10/chartex" xmlns:cx5="http://schemas.microsoft.com/office/drawing/2016/5/11/chartex" xmlns:cx6="http://schemas.microsoft.com/office/drawing/2016/5/12/chartex" xmlns:cx7="http://schemas.microsoft.com/office/drawing/2016/5/13/chartex" xmlns:cx8="http://schemas.microsoft.com/office/drawing/2016/5/14/chartex" xmlns:mc="http://schemas.openxmlformats.org/markup-compatibility/2006" xmlns:aink="http://schemas.microsoft.com/office/drawing/2016/ink" xmlns:am3d="http://schemas.microsoft.com/office/drawing/2017/model3d" xmlns:o="urn:schemas-microsoft-com:office:office" xmlns:r="http://schemas.openxmlformats.org/officeDocument/2006/relationships" xmlns:m="http://schemas.openxmlformats.org/officeDocument/2006/math" xmlns:v="urn:schemas-microsoft-com:vml" xmlns:wp14="http://schemas.microsoft.com/office/word/2010/wordprocessingDrawing" xmlns:wp="http://schemas.openxmlformats.org/drawingml/2006/wordprocessingDrawing" xmlns:w10="urn:schemas-microsoft-com:office:word" xmlns:w="http://schemas.openxmlformats.org/wordprocessingml/2006/main" xmlns:w14="http://schemas.microsoft.com/office/word/2010/wordml" xmlns:w15="http://schemas.microsoft.com/office/word/2012/wordml" xmlns:w16cex="http://schemas.microsoft.com/office/word/2018/wordml/cex" xmlns:w16cid="http://schemas.microsoft.com/office/word/2016/wordml/cid" xmlns:w16="http://schemas.microsoft.com/office/word/2018/wordml" xmlns:w16se="http://schemas.microsoft.com/office/word/2015/wordml/symex" xmlns:wpg="http://schemas.microsoft.com/office/word/2010/wordprocessingGroup" xmlns:wpi="http://schemas.microsoft.com/office/word/2010/wordprocessingInk" xmlns:wne="http://schemas.microsoft.com/office/word/2006/wordml" xmlns:wps="http://schemas.microsoft.com/office/word/2010/wordprocessingShape" mc:Ignorable="w14 w15 w16se w16cid w16 w16cex wp14">
   <w:p>
     <w:pPr>
       <w:pStyle w:val="Piedepgina"/>
@@ -888,7 +1015,7 @@
 </file>
 
 <file path=word/footer2.xml><?xml version="1.0" encoding="utf-8"?>
-<w:ftr xmlns:wpc="http://schemas.microsoft.com/office/word/2010/wordprocessingCanvas" xmlns:cx="http://schemas.microsoft.com/office/drawing/2014/chartex" xmlns:cx1="http://schemas.microsoft.com/office/drawing/2015/9/8/chartex" xmlns:cx2="http://schemas.microsoft.com/office/drawing/2015/10/21/chartex" xmlns:cx3="http://schemas.microsoft.com/office/drawing/2016/5/9/chartex" xmlns:cx4="http://schemas.microsoft.com/office/drawing/2016/5/10/chartex" xmlns:cx5="http://schemas.microsoft.com/office/drawing/2016/5/11/chartex" xmlns:cx6="http://schemas.microsoft.com/office/drawing/2016/5/12/chartex" xmlns:cx7="http://schemas.microsoft.com/office/drawing/2016/5/13/chartex" xmlns:cx8="http://schemas.microsoft.com/office/drawing/2016/5/14/chartex" xmlns:mc="http://schemas.openxmlformats.org/markup-compatibility/2006" xmlns:aink="http://schemas.microsoft.com/office/drawing/2016/ink" xmlns:am3d="http://schemas.microsoft.com/office/drawing/2017/model3d" xmlns:o="urn:schemas-microsoft-com:office:office" xmlns:r="http://schemas.openxmlformats.org/officeDocument/2006/relationships" xmlns:m="http://schemas.openxmlformats.org/officeDocument/2006/math" xmlns:v="urn:schemas-microsoft-com:vml" xmlns:wp14="http://schemas.microsoft.com/office/word/2010/wordprocessingDrawing" xmlns:wp="http://schemas.openxmlformats.org/drawingml/2006/wordprocessingDrawing" xmlns:w10="urn:schemas-microsoft-com:office:word" xmlns:w="http://schemas.openxmlformats.org/wordprocessingml/2006/main" xmlns:w14="http://schemas.microsoft.com/office/word/2010/wordml" xmlns:w15="http://schemas.microsoft.com/office/word/2012/wordml" xmlns:w16cid="http://schemas.microsoft.com/office/word/2016/wordml/cid" xmlns:w16se="http://schemas.microsoft.com/office/word/2015/wordml/symex" xmlns:wpg="http://schemas.microsoft.com/office/word/2010/wordprocessingGroup" xmlns:wpi="http://schemas.microsoft.com/office/word/2010/wordprocessingInk" xmlns:wne="http://schemas.microsoft.com/office/word/2006/wordml" xmlns:wps="http://schemas.microsoft.com/office/word/2010/wordprocessingShape" mc:Ignorable="w14 w15 w16se w16cid wp14">
+<w:ftr xmlns:wpc="http://schemas.microsoft.com/office/word/2010/wordprocessingCanvas" xmlns:cx="http://schemas.microsoft.com/office/drawing/2014/chartex" xmlns:cx1="http://schemas.microsoft.com/office/drawing/2015/9/8/chartex" xmlns:cx2="http://schemas.microsoft.com/office/drawing/2015/10/21/chartex" xmlns:cx3="http://schemas.microsoft.com/office/drawing/2016/5/9/chartex" xmlns:cx4="http://schemas.microsoft.com/office/drawing/2016/5/10/chartex" xmlns:cx5="http://schemas.microsoft.com/office/drawing/2016/5/11/chartex" xmlns:cx6="http://schemas.microsoft.com/office/drawing/2016/5/12/chartex" xmlns:cx7="http://schemas.microsoft.com/office/drawing/2016/5/13/chartex" xmlns:cx8="http://schemas.microsoft.com/office/drawing/2016/5/14/chartex" xmlns:mc="http://schemas.openxmlformats.org/markup-compatibility/2006" xmlns:aink="http://schemas.microsoft.com/office/drawing/2016/ink" xmlns:am3d="http://schemas.microsoft.com/office/drawing/2017/model3d" xmlns:o="urn:schemas-microsoft-com:office:office" xmlns:r="http://schemas.openxmlformats.org/officeDocument/2006/relationships" xmlns:m="http://schemas.openxmlformats.org/officeDocument/2006/math" xmlns:v="urn:schemas-microsoft-com:vml" xmlns:wp14="http://schemas.microsoft.com/office/word/2010/wordprocessingDrawing" xmlns:wp="http://schemas.openxmlformats.org/drawingml/2006/wordprocessingDrawing" xmlns:w10="urn:schemas-microsoft-com:office:word" xmlns:w="http://schemas.openxmlformats.org/wordprocessingml/2006/main" xmlns:w14="http://schemas.microsoft.com/office/word/2010/wordml" xmlns:w15="http://schemas.microsoft.com/office/word/2012/wordml" xmlns:w16cex="http://schemas.microsoft.com/office/word/2018/wordml/cex" xmlns:w16cid="http://schemas.microsoft.com/office/word/2016/wordml/cid" xmlns:w16="http://schemas.microsoft.com/office/word/2018/wordml" xmlns:w16se="http://schemas.microsoft.com/office/word/2015/wordml/symex" xmlns:wpg="http://schemas.microsoft.com/office/word/2010/wordprocessingGroup" xmlns:wpi="http://schemas.microsoft.com/office/word/2010/wordprocessingInk" xmlns:wne="http://schemas.microsoft.com/office/word/2006/wordml" xmlns:wps="http://schemas.microsoft.com/office/word/2010/wordprocessingShape" mc:Ignorable="w14 w15 w16se w16cid w16 w16cex wp14">
   <w:p>
     <w:pPr>
       <w:pStyle w:val="Piedepgina"/>
@@ -952,7 +1079,7 @@
 </file>
 
 <file path=word/footnotes.xml><?xml version="1.0" encoding="utf-8"?>
-<w:footnotes xmlns:wpc="http://schemas.microsoft.com/office/word/2010/wordprocessingCanvas" xmlns:cx="http://schemas.microsoft.com/office/drawing/2014/chartex" xmlns:cx1="http://schemas.microsoft.com/office/drawing/2015/9/8/chartex" xmlns:cx2="http://schemas.microsoft.com/office/drawing/2015/10/21/chartex" xmlns:cx3="http://schemas.microsoft.com/office/drawing/2016/5/9/chartex" xmlns:cx4="http://schemas.microsoft.com/office/drawing/2016/5/10/chartex" xmlns:cx5="http://schemas.microsoft.com/office/drawing/2016/5/11/chartex" xmlns:cx6="http://schemas.microsoft.com/office/drawing/2016/5/12/chartex" xmlns:cx7="http://schemas.microsoft.com/office/drawing/2016/5/13/chartex" xmlns:cx8="http://schemas.microsoft.com/office/drawing/2016/5/14/chartex" xmlns:mc="http://schemas.openxmlformats.org/markup-compatibility/2006" xmlns:aink="http://schemas.microsoft.com/office/drawing/2016/ink" xmlns:am3d="http://schemas.microsoft.com/office/drawing/2017/model3d" xmlns:o="urn:schemas-microsoft-com:office:office" xmlns:r="http://schemas.openxmlformats.org/officeDocument/2006/relationships" xmlns:m="http://schemas.openxmlformats.org/officeDocument/2006/math" xmlns:v="urn:schemas-microsoft-com:vml" xmlns:wp14="http://schemas.microsoft.com/office/word/2010/wordprocessingDrawing" xmlns:wp="http://schemas.openxmlformats.org/drawingml/2006/wordprocessingDrawing" xmlns:w10="urn:schemas-microsoft-com:office:word" xmlns:w="http://schemas.openxmlformats.org/wordprocessingml/2006/main" xmlns:w14="http://schemas.microsoft.com/office/word/2010/wordml" xmlns:w15="http://schemas.microsoft.com/office/word/2012/wordml" xmlns:w16cid="http://schemas.microsoft.com/office/word/2016/wordml/cid" xmlns:w16se="http://schemas.microsoft.com/office/word/2015/wordml/symex" xmlns:wpg="http://schemas.microsoft.com/office/word/2010/wordprocessingGroup" xmlns:wpi="http://schemas.microsoft.com/office/word/2010/wordprocessingInk" xmlns:wne="http://schemas.microsoft.com/office/word/2006/wordml" xmlns:wps="http://schemas.microsoft.com/office/word/2010/wordprocessingShape" mc:Ignorable="w14 w15 w16se w16cid wp14">
+<w:footnotes xmlns:wpc="http://schemas.microsoft.com/office/word/2010/wordprocessingCanvas" xmlns:cx="http://schemas.microsoft.com/office/drawing/2014/chartex" xmlns:cx1="http://schemas.microsoft.com/office/drawing/2015/9/8/chartex" xmlns:cx2="http://schemas.microsoft.com/office/drawing/2015/10/21/chartex" xmlns:cx3="http://schemas.microsoft.com/office/drawing/2016/5/9/chartex" xmlns:cx4="http://schemas.microsoft.com/office/drawing/2016/5/10/chartex" xmlns:cx5="http://schemas.microsoft.com/office/drawing/2016/5/11/chartex" xmlns:cx6="http://schemas.microsoft.com/office/drawing/2016/5/12/chartex" xmlns:cx7="http://schemas.microsoft.com/office/drawing/2016/5/13/chartex" xmlns:cx8="http://schemas.microsoft.com/office/drawing/2016/5/14/chartex" xmlns:mc="http://schemas.openxmlformats.org/markup-compatibility/2006" xmlns:aink="http://schemas.microsoft.com/office/drawing/2016/ink" xmlns:am3d="http://schemas.microsoft.com/office/drawing/2017/model3d" xmlns:o="urn:schemas-microsoft-com:office:office" xmlns:r="http://schemas.openxmlformats.org/officeDocument/2006/relationships" xmlns:m="http://schemas.openxmlformats.org/officeDocument/2006/math" xmlns:v="urn:schemas-microsoft-com:vml" xmlns:wp14="http://schemas.microsoft.com/office/word/2010/wordprocessingDrawing" xmlns:wp="http://schemas.openxmlformats.org/drawingml/2006/wordprocessingDrawing" xmlns:w10="urn:schemas-microsoft-com:office:word" xmlns:w="http://schemas.openxmlformats.org/wordprocessingml/2006/main" xmlns:w14="http://schemas.microsoft.com/office/word/2010/wordml" xmlns:w15="http://schemas.microsoft.com/office/word/2012/wordml" xmlns:w16cex="http://schemas.microsoft.com/office/word/2018/wordml/cex" xmlns:w16cid="http://schemas.microsoft.com/office/word/2016/wordml/cid" xmlns:w16="http://schemas.microsoft.com/office/word/2018/wordml" xmlns:w16se="http://schemas.microsoft.com/office/word/2015/wordml/symex" xmlns:wpg="http://schemas.microsoft.com/office/word/2010/wordprocessingGroup" xmlns:wpi="http://schemas.microsoft.com/office/word/2010/wordprocessingInk" xmlns:wne="http://schemas.microsoft.com/office/word/2006/wordml" xmlns:wps="http://schemas.microsoft.com/office/word/2010/wordprocessingShape" mc:Ignorable="w14 w15 w16se w16cid w16 w16cex wp14">
   <w:footnote w:type="separator" w:id="-1">
     <w:p>
       <w:r>
@@ -974,7 +1101,7 @@
 </file>
 
 <file path=word/header1.xml><?xml version="1.0" encoding="utf-8"?>
-<w:hdr xmlns:wpc="http://schemas.microsoft.com/office/word/2010/wordprocessingCanvas" xmlns:cx="http://schemas.microsoft.com/office/drawing/2014/chartex" xmlns:cx1="http://schemas.microsoft.com/office/drawing/2015/9/8/chartex" xmlns:cx2="http://schemas.microsoft.com/office/drawing/2015/10/21/chartex" xmlns:cx3="http://schemas.microsoft.com/office/drawing/2016/5/9/chartex" xmlns:cx4="http://schemas.microsoft.com/office/drawing/2016/5/10/chartex" xmlns:cx5="http://schemas.microsoft.com/office/drawing/2016/5/11/chartex" xmlns:cx6="http://schemas.microsoft.com/office/drawing/2016/5/12/chartex" xmlns:cx7="http://schemas.microsoft.com/office/drawing/2016/5/13/chartex" xmlns:cx8="http://schemas.microsoft.com/office/drawing/2016/5/14/chartex" xmlns:mc="http://schemas.openxmlformats.org/markup-compatibility/2006" xmlns:aink="http://schemas.microsoft.com/office/drawing/2016/ink" xmlns:am3d="http://schemas.microsoft.com/office/drawing/2017/model3d" xmlns:o="urn:schemas-microsoft-com:office:office" xmlns:r="http://schemas.openxmlformats.org/officeDocument/2006/relationships" xmlns:m="http://schemas.openxmlformats.org/officeDocument/2006/math" xmlns:v="urn:schemas-microsoft-com:vml" xmlns:wp14="http://schemas.microsoft.com/office/word/2010/wordprocessingDrawing" xmlns:wp="http://schemas.openxmlformats.org/drawingml/2006/wordprocessingDrawing" xmlns:w10="urn:schemas-microsoft-com:office:word" xmlns:w="http://schemas.openxmlformats.org/wordprocessingml/2006/main" xmlns:w14="http://schemas.microsoft.com/office/word/2010/wordml" xmlns:w15="http://schemas.microsoft.com/office/word/2012/wordml" xmlns:w16cid="http://schemas.microsoft.com/office/word/2016/wordml/cid" xmlns:w16se="http://schemas.microsoft.com/office/word/2015/wordml/symex" xmlns:wpg="http://schemas.microsoft.com/office/word/2010/wordprocessingGroup" xmlns:wpi="http://schemas.microsoft.com/office/word/2010/wordprocessingInk" xmlns:wne="http://schemas.microsoft.com/office/word/2006/wordml" xmlns:wps="http://schemas.microsoft.com/office/word/2010/wordprocessingShape" mc:Ignorable="w14 w15 w16se w16cid wp14">
+<w:hdr xmlns:wpc="http://schemas.microsoft.com/office/word/2010/wordprocessingCanvas" xmlns:cx="http://schemas.microsoft.com/office/drawing/2014/chartex" xmlns:cx1="http://schemas.microsoft.com/office/drawing/2015/9/8/chartex" xmlns:cx2="http://schemas.microsoft.com/office/drawing/2015/10/21/chartex" xmlns:cx3="http://schemas.microsoft.com/office/drawing/2016/5/9/chartex" xmlns:cx4="http://schemas.microsoft.com/office/drawing/2016/5/10/chartex" xmlns:cx5="http://schemas.microsoft.com/office/drawing/2016/5/11/chartex" xmlns:cx6="http://schemas.microsoft.com/office/drawing/2016/5/12/chartex" xmlns:cx7="http://schemas.microsoft.com/office/drawing/2016/5/13/chartex" xmlns:cx8="http://schemas.microsoft.com/office/drawing/2016/5/14/chartex" xmlns:mc="http://schemas.openxmlformats.org/markup-compatibility/2006" xmlns:aink="http://schemas.microsoft.com/office/drawing/2016/ink" xmlns:am3d="http://schemas.microsoft.com/office/drawing/2017/model3d" xmlns:o="urn:schemas-microsoft-com:office:office" xmlns:r="http://schemas.openxmlformats.org/officeDocument/2006/relationships" xmlns:m="http://schemas.openxmlformats.org/officeDocument/2006/math" xmlns:v="urn:schemas-microsoft-com:vml" xmlns:wp14="http://schemas.microsoft.com/office/word/2010/wordprocessingDrawing" xmlns:wp="http://schemas.openxmlformats.org/drawingml/2006/wordprocessingDrawing" xmlns:w10="urn:schemas-microsoft-com:office:word" xmlns:w="http://schemas.openxmlformats.org/wordprocessingml/2006/main" xmlns:w14="http://schemas.microsoft.com/office/word/2010/wordml" xmlns:w15="http://schemas.microsoft.com/office/word/2012/wordml" xmlns:w16cex="http://schemas.microsoft.com/office/word/2018/wordml/cex" xmlns:w16cid="http://schemas.microsoft.com/office/word/2016/wordml/cid" xmlns:w16="http://schemas.microsoft.com/office/word/2018/wordml" xmlns:w16se="http://schemas.microsoft.com/office/word/2015/wordml/symex" xmlns:wpg="http://schemas.microsoft.com/office/word/2010/wordprocessingGroup" xmlns:wpi="http://schemas.microsoft.com/office/word/2010/wordprocessingInk" xmlns:wne="http://schemas.microsoft.com/office/word/2006/wordml" xmlns:wps="http://schemas.microsoft.com/office/word/2010/wordprocessingShape" mc:Ignorable="w14 w15 w16se w16cid w16 w16cex wp14">
   <w:p>
     <w:pPr>
       <w:pStyle w:val="Encabezado"/>
@@ -1009,7 +1136,7 @@
 </file>
 
 <file path=word/numbering.xml><?xml version="1.0" encoding="utf-8"?>
-<w:numbering xmlns:wpc="http://schemas.microsoft.com/office/word/2010/wordprocessingCanvas" xmlns:cx="http://schemas.microsoft.com/office/drawing/2014/chartex" xmlns:cx1="http://schemas.microsoft.com/office/drawing/2015/9/8/chartex" xmlns:cx2="http://schemas.microsoft.com/office/drawing/2015/10/21/chartex" xmlns:cx3="http://schemas.microsoft.com/office/drawing/2016/5/9/chartex" xmlns:cx4="http://schemas.microsoft.com/office/drawing/2016/5/10/chartex" xmlns:cx5="http://schemas.microsoft.com/office/drawing/2016/5/11/chartex" xmlns:cx6="http://schemas.microsoft.com/office/drawing/2016/5/12/chartex" xmlns:cx7="http://schemas.microsoft.com/office/drawing/2016/5/13/chartex" xmlns:cx8="http://schemas.microsoft.com/office/drawing/2016/5/14/chartex" xmlns:mc="http://schemas.openxmlformats.org/markup-compatibility/2006" xmlns:aink="http://schemas.microsoft.com/office/drawing/2016/ink" xmlns:am3d="http://schemas.microsoft.com/office/drawing/2017/model3d" xmlns:o="urn:schemas-microsoft-com:office:office" xmlns:r="http://schemas.openxmlformats.org/officeDocument/2006/relationships" xmlns:m="http://schemas.openxmlformats.org/officeDocument/2006/math" xmlns:v="urn:schemas-microsoft-com:vml" xmlns:wp14="http://schemas.microsoft.com/office/word/2010/wordprocessingDrawing" xmlns:wp="http://schemas.openxmlformats.org/drawingml/2006/wordprocessingDrawing" xmlns:w10="urn:schemas-microsoft-com:office:word" xmlns:w="http://schemas.openxmlformats.org/wordprocessingml/2006/main" xmlns:w14="http://schemas.microsoft.com/office/word/2010/wordml" xmlns:w15="http://schemas.microsoft.com/office/word/2012/wordml" xmlns:w16cid="http://schemas.microsoft.com/office/word/2016/wordml/cid" xmlns:w16se="http://schemas.microsoft.com/office/word/2015/wordml/symex" xmlns:wpg="http://schemas.microsoft.com/office/word/2010/wordprocessingGroup" xmlns:wpi="http://schemas.microsoft.com/office/word/2010/wordprocessingInk" xmlns:wne="http://schemas.microsoft.com/office/word/2006/wordml" xmlns:wps="http://schemas.microsoft.com/office/word/2010/wordprocessingShape" mc:Ignorable="w14 w15 w16se w16cid wp14">
+<w:numbering xmlns:wpc="http://schemas.microsoft.com/office/word/2010/wordprocessingCanvas" xmlns:cx="http://schemas.microsoft.com/office/drawing/2014/chartex" xmlns:cx1="http://schemas.microsoft.com/office/drawing/2015/9/8/chartex" xmlns:cx2="http://schemas.microsoft.com/office/drawing/2015/10/21/chartex" xmlns:cx3="http://schemas.microsoft.com/office/drawing/2016/5/9/chartex" xmlns:cx4="http://schemas.microsoft.com/office/drawing/2016/5/10/chartex" xmlns:cx5="http://schemas.microsoft.com/office/drawing/2016/5/11/chartex" xmlns:cx6="http://schemas.microsoft.com/office/drawing/2016/5/12/chartex" xmlns:cx7="http://schemas.microsoft.com/office/drawing/2016/5/13/chartex" xmlns:cx8="http://schemas.microsoft.com/office/drawing/2016/5/14/chartex" xmlns:mc="http://schemas.openxmlformats.org/markup-compatibility/2006" xmlns:aink="http://schemas.microsoft.com/office/drawing/2016/ink" xmlns:am3d="http://schemas.microsoft.com/office/drawing/2017/model3d" xmlns:o="urn:schemas-microsoft-com:office:office" xmlns:r="http://schemas.openxmlformats.org/officeDocument/2006/relationships" xmlns:m="http://schemas.openxmlformats.org/officeDocument/2006/math" xmlns:v="urn:schemas-microsoft-com:vml" xmlns:wp14="http://schemas.microsoft.com/office/word/2010/wordprocessingDrawing" xmlns:wp="http://schemas.openxmlformats.org/drawingml/2006/wordprocessingDrawing" xmlns:w10="urn:schemas-microsoft-com:office:word" xmlns:w="http://schemas.openxmlformats.org/wordprocessingml/2006/main" xmlns:w14="http://schemas.microsoft.com/office/word/2010/wordml" xmlns:w15="http://schemas.microsoft.com/office/word/2012/wordml" xmlns:w16cex="http://schemas.microsoft.com/office/word/2018/wordml/cex" xmlns:w16cid="http://schemas.microsoft.com/office/word/2016/wordml/cid" xmlns:w16="http://schemas.microsoft.com/office/word/2018/wordml" xmlns:w16se="http://schemas.microsoft.com/office/word/2015/wordml/symex" xmlns:wpg="http://schemas.microsoft.com/office/word/2010/wordprocessingGroup" xmlns:wpi="http://schemas.microsoft.com/office/word/2010/wordprocessingInk" xmlns:wne="http://schemas.microsoft.com/office/word/2006/wordml" xmlns:wps="http://schemas.microsoft.com/office/word/2010/wordprocessingShape" mc:Ignorable="w14 w15 w16se w16cid w16 w16cex wp14">
   <w:abstractNum w:abstractNumId="0" w15:restartNumberingAfterBreak="0">
     <w:nsid w:val="096804BF"/>
     <w:multiLevelType w:val="hybridMultilevel"/>
@@ -3759,7 +3886,7 @@
 </file>
 
 <file path=word/styles.xml><?xml version="1.0" encoding="utf-8"?>
-<w:styles xmlns:mc="http://schemas.openxmlformats.org/markup-compatibility/2006" xmlns:r="http://schemas.openxmlformats.org/officeDocument/2006/relationships" xmlns:w="http://schemas.openxmlformats.org/wordprocessingml/2006/main" xmlns:w14="http://schemas.microsoft.com/office/word/2010/wordml" xmlns:w15="http://schemas.microsoft.com/office/word/2012/wordml" xmlns:w16cid="http://schemas.microsoft.com/office/word/2016/wordml/cid" xmlns:w16se="http://schemas.microsoft.com/office/word/2015/wordml/symex" mc:Ignorable="w14 w15 w16se w16cid">
+<w:styles xmlns:mc="http://schemas.openxmlformats.org/markup-compatibility/2006" xmlns:r="http://schemas.openxmlformats.org/officeDocument/2006/relationships" xmlns:w="http://schemas.openxmlformats.org/wordprocessingml/2006/main" xmlns:w14="http://schemas.microsoft.com/office/word/2010/wordml" xmlns:w15="http://schemas.microsoft.com/office/word/2012/wordml" xmlns:w16cex="http://schemas.microsoft.com/office/word/2018/wordml/cex" xmlns:w16cid="http://schemas.microsoft.com/office/word/2016/wordml/cid" xmlns:w16="http://schemas.microsoft.com/office/word/2018/wordml" xmlns:w16se="http://schemas.microsoft.com/office/word/2015/wordml/symex" mc:Ignorable="w14 w15 w16se w16cid w16 w16cex">
   <w:docDefaults>
     <w:rPrDefault>
       <w:rPr>
@@ -5544,7 +5671,7 @@
 </file>
 
 <file path=customXml/itemProps2.xml><?xml version="1.0" encoding="utf-8"?>
-<ds:datastoreItem xmlns:ds="http://schemas.openxmlformats.org/officeDocument/2006/customXml" ds:itemID="{2D3798DA-1CFE-4A91-8E19-1A1BDB99C405}">
+<ds:datastoreItem xmlns:ds="http://schemas.openxmlformats.org/officeDocument/2006/customXml" ds:itemID="{FC837E43-4DD2-45DC-ABBE-C89119F07DB9}">
   <ds:schemaRefs>
     <ds:schemaRef ds:uri="http://schemas.openxmlformats.org/officeDocument/2006/bibliography"/>
   </ds:schemaRefs>

</xml_diff>